<commit_message>
Complete task 2 in Lab 4
</commit_message>
<xml_diff>
--- a/Lab4/Звіт. Frontend-розробка. Лабораторна робота №4. Бабушко Андрій. ВТ-21-1(1).docx
+++ b/Lab4/Звіт. Frontend-розробка. Лабораторна робота №4. Бабушко Андрій. ВТ-21-1(1).docx
@@ -148,6 +148,7 @@
       <w:pPr>
         <w:pStyle w:val="af5"/>
         <w:spacing w:before="0" w:beforeAutospacing="0" w:after="120" w:afterAutospacing="0"/>
+        <w:jc w:val="center"/>
         <w:rPr>
           <w:b/>
           <w:bCs/>
@@ -158,6 +159,66 @@
           <w:lang w:val="en-US"/>
         </w:rPr>
       </w:pPr>
+      <w:r>
+        <w:rPr>
+          <w:b/>
+          <w:bCs/>
+          <w:i/>
+          <w:iCs/>
+          <w:noProof/>
+          <w:sz w:val="28"/>
+          <w:szCs w:val="28"/>
+          <w:lang w:val="en-US"/>
+        </w:rPr>
+        <w:drawing>
+          <wp:inline distT="0" distB="0" distL="0" distR="0" wp14:anchorId="75CDCFE4" wp14:editId="174FC2C5">
+            <wp:extent cx="6299835" cy="485775"/>
+            <wp:effectExtent l="0" t="0" r="5715" b="9525"/>
+            <wp:docPr id="76" name="Рисунок 76"/>
+            <wp:cNvGraphicFramePr>
+              <a:graphicFrameLocks xmlns:a="http://schemas.openxmlformats.org/drawingml/2006/main" noChangeAspect="1"/>
+            </wp:cNvGraphicFramePr>
+            <a:graphic xmlns:a="http://schemas.openxmlformats.org/drawingml/2006/main">
+              <a:graphicData uri="http://schemas.openxmlformats.org/drawingml/2006/picture">
+                <pic:pic xmlns:pic="http://schemas.openxmlformats.org/drawingml/2006/picture">
+                  <pic:nvPicPr>
+                    <pic:cNvPr id="0" name="Picture 1"/>
+                    <pic:cNvPicPr>
+                      <a:picLocks noChangeAspect="1" noChangeArrowheads="1"/>
+                    </pic:cNvPicPr>
+                  </pic:nvPicPr>
+                  <pic:blipFill>
+                    <a:blip r:embed="rId8">
+                      <a:extLst>
+                        <a:ext uri="{28A0092B-C50C-407E-A947-70E740481C1C}">
+                          <a14:useLocalDpi xmlns:a14="http://schemas.microsoft.com/office/drawing/2010/main" val="0"/>
+                        </a:ext>
+                      </a:extLst>
+                    </a:blip>
+                    <a:srcRect/>
+                    <a:stretch>
+                      <a:fillRect/>
+                    </a:stretch>
+                  </pic:blipFill>
+                  <pic:spPr bwMode="auto">
+                    <a:xfrm>
+                      <a:off x="0" y="0"/>
+                      <a:ext cx="6299835" cy="485775"/>
+                    </a:xfrm>
+                    <a:prstGeom prst="rect">
+                      <a:avLst/>
+                    </a:prstGeom>
+                    <a:noFill/>
+                    <a:ln>
+                      <a:noFill/>
+                    </a:ln>
+                  </pic:spPr>
+                </pic:pic>
+              </a:graphicData>
+            </a:graphic>
+          </wp:inline>
+        </w:drawing>
+      </w:r>
     </w:p>
     <w:p>
       <w:pPr>
@@ -386,6 +447,7 @@
       <w:pPr>
         <w:pStyle w:val="af5"/>
         <w:spacing w:before="0" w:beforeAutospacing="0" w:after="120" w:afterAutospacing="0"/>
+        <w:jc w:val="center"/>
         <w:rPr>
           <w:b/>
           <w:bCs/>
@@ -396,6 +458,66 @@
           <w:lang w:val="en-US"/>
         </w:rPr>
       </w:pPr>
+      <w:r>
+        <w:rPr>
+          <w:b/>
+          <w:bCs/>
+          <w:i/>
+          <w:iCs/>
+          <w:noProof/>
+          <w:sz w:val="28"/>
+          <w:szCs w:val="28"/>
+          <w:lang w:val="en-US"/>
+        </w:rPr>
+        <w:drawing>
+          <wp:inline distT="0" distB="0" distL="0" distR="0" wp14:anchorId="3A3E092D" wp14:editId="592BB09C">
+            <wp:extent cx="6299835" cy="485775"/>
+            <wp:effectExtent l="0" t="0" r="5715" b="9525"/>
+            <wp:docPr id="77" name="Рисунок 77"/>
+            <wp:cNvGraphicFramePr>
+              <a:graphicFrameLocks xmlns:a="http://schemas.openxmlformats.org/drawingml/2006/main" noChangeAspect="1"/>
+            </wp:cNvGraphicFramePr>
+            <a:graphic xmlns:a="http://schemas.openxmlformats.org/drawingml/2006/main">
+              <a:graphicData uri="http://schemas.openxmlformats.org/drawingml/2006/picture">
+                <pic:pic xmlns:pic="http://schemas.openxmlformats.org/drawingml/2006/picture">
+                  <pic:nvPicPr>
+                    <pic:cNvPr id="0" name="Picture 2"/>
+                    <pic:cNvPicPr>
+                      <a:picLocks noChangeAspect="1" noChangeArrowheads="1"/>
+                    </pic:cNvPicPr>
+                  </pic:nvPicPr>
+                  <pic:blipFill>
+                    <a:blip r:embed="rId9">
+                      <a:extLst>
+                        <a:ext uri="{28A0092B-C50C-407E-A947-70E740481C1C}">
+                          <a14:useLocalDpi xmlns:a14="http://schemas.microsoft.com/office/drawing/2010/main" val="0"/>
+                        </a:ext>
+                      </a:extLst>
+                    </a:blip>
+                    <a:srcRect/>
+                    <a:stretch>
+                      <a:fillRect/>
+                    </a:stretch>
+                  </pic:blipFill>
+                  <pic:spPr bwMode="auto">
+                    <a:xfrm>
+                      <a:off x="0" y="0"/>
+                      <a:ext cx="6299835" cy="485775"/>
+                    </a:xfrm>
+                    <a:prstGeom prst="rect">
+                      <a:avLst/>
+                    </a:prstGeom>
+                    <a:noFill/>
+                    <a:ln>
+                      <a:noFill/>
+                    </a:ln>
+                  </pic:spPr>
+                </pic:pic>
+              </a:graphicData>
+            </a:graphic>
+          </wp:inline>
+        </w:drawing>
+      </w:r>
     </w:p>
     <w:p>
       <w:pPr>
@@ -608,6 +730,66 @@
           <w:lang w:val="en-US"/>
         </w:rPr>
       </w:pPr>
+      <w:r>
+        <w:rPr>
+          <w:b/>
+          <w:bCs/>
+          <w:i/>
+          <w:iCs/>
+          <w:noProof/>
+          <w:sz w:val="28"/>
+          <w:szCs w:val="28"/>
+          <w:lang w:val="en-US"/>
+        </w:rPr>
+        <w:drawing>
+          <wp:inline distT="0" distB="0" distL="0" distR="0" wp14:anchorId="29CE731C" wp14:editId="33E7565B">
+            <wp:extent cx="6299835" cy="1756410"/>
+            <wp:effectExtent l="0" t="0" r="5715" b="0"/>
+            <wp:docPr id="78" name="Рисунок 78"/>
+            <wp:cNvGraphicFramePr>
+              <a:graphicFrameLocks xmlns:a="http://schemas.openxmlformats.org/drawingml/2006/main" noChangeAspect="1"/>
+            </wp:cNvGraphicFramePr>
+            <a:graphic xmlns:a="http://schemas.openxmlformats.org/drawingml/2006/main">
+              <a:graphicData uri="http://schemas.openxmlformats.org/drawingml/2006/picture">
+                <pic:pic xmlns:pic="http://schemas.openxmlformats.org/drawingml/2006/picture">
+                  <pic:nvPicPr>
+                    <pic:cNvPr id="0" name="Picture 3"/>
+                    <pic:cNvPicPr>
+                      <a:picLocks noChangeAspect="1" noChangeArrowheads="1"/>
+                    </pic:cNvPicPr>
+                  </pic:nvPicPr>
+                  <pic:blipFill>
+                    <a:blip r:embed="rId10">
+                      <a:extLst>
+                        <a:ext uri="{28A0092B-C50C-407E-A947-70E740481C1C}">
+                          <a14:useLocalDpi xmlns:a14="http://schemas.microsoft.com/office/drawing/2010/main" val="0"/>
+                        </a:ext>
+                      </a:extLst>
+                    </a:blip>
+                    <a:srcRect/>
+                    <a:stretch>
+                      <a:fillRect/>
+                    </a:stretch>
+                  </pic:blipFill>
+                  <pic:spPr bwMode="auto">
+                    <a:xfrm>
+                      <a:off x="0" y="0"/>
+                      <a:ext cx="6299835" cy="1756410"/>
+                    </a:xfrm>
+                    <a:prstGeom prst="rect">
+                      <a:avLst/>
+                    </a:prstGeom>
+                    <a:noFill/>
+                    <a:ln>
+                      <a:noFill/>
+                    </a:ln>
+                  </pic:spPr>
+                </pic:pic>
+              </a:graphicData>
+            </a:graphic>
+          </wp:inline>
+        </w:drawing>
+      </w:r>
     </w:p>
     <w:p>
       <w:pPr>
@@ -749,6 +931,7 @@
           <w:szCs w:val="28"/>
           <w:lang w:val="en-US"/>
         </w:rPr>
+        <w:lastRenderedPageBreak/>
         <w:t>JS:</w:t>
       </w:r>
     </w:p>
@@ -820,6 +1003,66 @@
           <w:lang w:val="en-US"/>
         </w:rPr>
       </w:pPr>
+      <w:r>
+        <w:rPr>
+          <w:b/>
+          <w:bCs/>
+          <w:i/>
+          <w:iCs/>
+          <w:noProof/>
+          <w:sz w:val="28"/>
+          <w:szCs w:val="28"/>
+          <w:lang w:val="en-US"/>
+        </w:rPr>
+        <w:drawing>
+          <wp:inline distT="0" distB="0" distL="0" distR="0" wp14:anchorId="64C3616D" wp14:editId="24BBAA20">
+            <wp:extent cx="6299835" cy="793115"/>
+            <wp:effectExtent l="0" t="0" r="5715" b="6985"/>
+            <wp:docPr id="79" name="Рисунок 79"/>
+            <wp:cNvGraphicFramePr>
+              <a:graphicFrameLocks xmlns:a="http://schemas.openxmlformats.org/drawingml/2006/main" noChangeAspect="1"/>
+            </wp:cNvGraphicFramePr>
+            <a:graphic xmlns:a="http://schemas.openxmlformats.org/drawingml/2006/main">
+              <a:graphicData uri="http://schemas.openxmlformats.org/drawingml/2006/picture">
+                <pic:pic xmlns:pic="http://schemas.openxmlformats.org/drawingml/2006/picture">
+                  <pic:nvPicPr>
+                    <pic:cNvPr id="0" name="Picture 4"/>
+                    <pic:cNvPicPr>
+                      <a:picLocks noChangeAspect="1" noChangeArrowheads="1"/>
+                    </pic:cNvPicPr>
+                  </pic:nvPicPr>
+                  <pic:blipFill>
+                    <a:blip r:embed="rId11">
+                      <a:extLst>
+                        <a:ext uri="{28A0092B-C50C-407E-A947-70E740481C1C}">
+                          <a14:useLocalDpi xmlns:a14="http://schemas.microsoft.com/office/drawing/2010/main" val="0"/>
+                        </a:ext>
+                      </a:extLst>
+                    </a:blip>
+                    <a:srcRect/>
+                    <a:stretch>
+                      <a:fillRect/>
+                    </a:stretch>
+                  </pic:blipFill>
+                  <pic:spPr bwMode="auto">
+                    <a:xfrm>
+                      <a:off x="0" y="0"/>
+                      <a:ext cx="6299835" cy="793115"/>
+                    </a:xfrm>
+                    <a:prstGeom prst="rect">
+                      <a:avLst/>
+                    </a:prstGeom>
+                    <a:noFill/>
+                    <a:ln>
+                      <a:noFill/>
+                    </a:ln>
+                  </pic:spPr>
+                </pic:pic>
+              </a:graphicData>
+            </a:graphic>
+          </wp:inline>
+        </w:drawing>
+      </w:r>
     </w:p>
     <w:p>
       <w:pPr>
@@ -1032,6 +1275,66 @@
           <w:lang w:val="en-US"/>
         </w:rPr>
       </w:pPr>
+      <w:r>
+        <w:rPr>
+          <w:b/>
+          <w:bCs/>
+          <w:i/>
+          <w:iCs/>
+          <w:noProof/>
+          <w:sz w:val="28"/>
+          <w:szCs w:val="28"/>
+          <w:lang w:val="en-US"/>
+        </w:rPr>
+        <w:drawing>
+          <wp:inline distT="0" distB="0" distL="0" distR="0" wp14:anchorId="5DF2C1CA" wp14:editId="3E676A15">
+            <wp:extent cx="6299835" cy="2374900"/>
+            <wp:effectExtent l="0" t="0" r="5715" b="6350"/>
+            <wp:docPr id="80" name="Рисунок 80"/>
+            <wp:cNvGraphicFramePr>
+              <a:graphicFrameLocks xmlns:a="http://schemas.openxmlformats.org/drawingml/2006/main" noChangeAspect="1"/>
+            </wp:cNvGraphicFramePr>
+            <a:graphic xmlns:a="http://schemas.openxmlformats.org/drawingml/2006/main">
+              <a:graphicData uri="http://schemas.openxmlformats.org/drawingml/2006/picture">
+                <pic:pic xmlns:pic="http://schemas.openxmlformats.org/drawingml/2006/picture">
+                  <pic:nvPicPr>
+                    <pic:cNvPr id="0" name="Picture 5"/>
+                    <pic:cNvPicPr>
+                      <a:picLocks noChangeAspect="1" noChangeArrowheads="1"/>
+                    </pic:cNvPicPr>
+                  </pic:nvPicPr>
+                  <pic:blipFill>
+                    <a:blip r:embed="rId12">
+                      <a:extLst>
+                        <a:ext uri="{28A0092B-C50C-407E-A947-70E740481C1C}">
+                          <a14:useLocalDpi xmlns:a14="http://schemas.microsoft.com/office/drawing/2010/main" val="0"/>
+                        </a:ext>
+                      </a:extLst>
+                    </a:blip>
+                    <a:srcRect/>
+                    <a:stretch>
+                      <a:fillRect/>
+                    </a:stretch>
+                  </pic:blipFill>
+                  <pic:spPr bwMode="auto">
+                    <a:xfrm>
+                      <a:off x="0" y="0"/>
+                      <a:ext cx="6299835" cy="2374900"/>
+                    </a:xfrm>
+                    <a:prstGeom prst="rect">
+                      <a:avLst/>
+                    </a:prstGeom>
+                    <a:noFill/>
+                    <a:ln>
+                      <a:noFill/>
+                    </a:ln>
+                  </pic:spPr>
+                </pic:pic>
+              </a:graphicData>
+            </a:graphic>
+          </wp:inline>
+        </w:drawing>
+      </w:r>
     </w:p>
     <w:p>
       <w:pPr>
@@ -1212,6 +1515,7 @@
           <w:sz w:val="28"/>
           <w:szCs w:val="28"/>
         </w:rPr>
+        <w:lastRenderedPageBreak/>
         <w:t>Результат програми:</w:t>
       </w:r>
     </w:p>
@@ -1244,6 +1548,66 @@
           <w:lang w:val="en-US"/>
         </w:rPr>
       </w:pPr>
+      <w:r>
+        <w:rPr>
+          <w:b/>
+          <w:bCs/>
+          <w:i/>
+          <w:iCs/>
+          <w:noProof/>
+          <w:sz w:val="28"/>
+          <w:szCs w:val="28"/>
+          <w:lang w:val="en-US"/>
+        </w:rPr>
+        <w:drawing>
+          <wp:inline distT="0" distB="0" distL="0" distR="0" wp14:anchorId="715943CA" wp14:editId="31B3FE82">
+            <wp:extent cx="6299835" cy="1115060"/>
+            <wp:effectExtent l="0" t="0" r="5715" b="8890"/>
+            <wp:docPr id="81" name="Рисунок 81"/>
+            <wp:cNvGraphicFramePr>
+              <a:graphicFrameLocks xmlns:a="http://schemas.openxmlformats.org/drawingml/2006/main" noChangeAspect="1"/>
+            </wp:cNvGraphicFramePr>
+            <a:graphic xmlns:a="http://schemas.openxmlformats.org/drawingml/2006/main">
+              <a:graphicData uri="http://schemas.openxmlformats.org/drawingml/2006/picture">
+                <pic:pic xmlns:pic="http://schemas.openxmlformats.org/drawingml/2006/picture">
+                  <pic:nvPicPr>
+                    <pic:cNvPr id="0" name="Picture 6"/>
+                    <pic:cNvPicPr>
+                      <a:picLocks noChangeAspect="1" noChangeArrowheads="1"/>
+                    </pic:cNvPicPr>
+                  </pic:nvPicPr>
+                  <pic:blipFill>
+                    <a:blip r:embed="rId13">
+                      <a:extLst>
+                        <a:ext uri="{28A0092B-C50C-407E-A947-70E740481C1C}">
+                          <a14:useLocalDpi xmlns:a14="http://schemas.microsoft.com/office/drawing/2010/main" val="0"/>
+                        </a:ext>
+                      </a:extLst>
+                    </a:blip>
+                    <a:srcRect/>
+                    <a:stretch>
+                      <a:fillRect/>
+                    </a:stretch>
+                  </pic:blipFill>
+                  <pic:spPr bwMode="auto">
+                    <a:xfrm>
+                      <a:off x="0" y="0"/>
+                      <a:ext cx="6299835" cy="1115060"/>
+                    </a:xfrm>
+                    <a:prstGeom prst="rect">
+                      <a:avLst/>
+                    </a:prstGeom>
+                    <a:noFill/>
+                    <a:ln>
+                      <a:noFill/>
+                    </a:ln>
+                  </pic:spPr>
+                </pic:pic>
+              </a:graphicData>
+            </a:graphic>
+          </wp:inline>
+        </w:drawing>
+      </w:r>
     </w:p>
     <w:p>
       <w:pPr>
@@ -1431,219 +1795,6 @@
       <w:pPr>
         <w:pStyle w:val="af5"/>
         <w:spacing w:before="0" w:beforeAutospacing="0" w:after="120" w:afterAutospacing="0"/>
-        <w:jc w:val="center"/>
-        <w:rPr>
-          <w:b/>
-          <w:bCs/>
-          <w:i/>
-          <w:iCs/>
-          <w:sz w:val="28"/>
-          <w:szCs w:val="28"/>
-        </w:rPr>
-      </w:pPr>
-    </w:p>
-    <w:p>
-      <w:pPr>
-        <w:pStyle w:val="af5"/>
-        <w:spacing w:before="0" w:beforeAutospacing="0" w:after="120" w:afterAutospacing="0"/>
-        <w:rPr>
-          <w:b/>
-          <w:bCs/>
-          <w:i/>
-          <w:iCs/>
-          <w:sz w:val="28"/>
-          <w:szCs w:val="28"/>
-          <w:lang w:val="en-US"/>
-        </w:rPr>
-      </w:pPr>
-    </w:p>
-    <w:p>
-      <w:pPr>
-        <w:pStyle w:val="af5"/>
-        <w:spacing w:before="0" w:beforeAutospacing="0" w:after="120" w:afterAutospacing="0"/>
-        <w:rPr>
-          <w:b/>
-          <w:bCs/>
-          <w:i/>
-          <w:iCs/>
-          <w:sz w:val="28"/>
-          <w:szCs w:val="28"/>
-        </w:rPr>
-      </w:pPr>
-      <w:r>
-        <w:rPr>
-          <w:b/>
-          <w:bCs/>
-          <w:i/>
-          <w:iCs/>
-          <w:sz w:val="28"/>
-          <w:szCs w:val="28"/>
-        </w:rPr>
-        <w:t>Виконання:</w:t>
-      </w:r>
-    </w:p>
-    <w:p>
-      <w:pPr>
-        <w:pStyle w:val="af5"/>
-        <w:numPr>
-          <w:ilvl w:val="0"/>
-          <w:numId w:val="6"/>
-        </w:numPr>
-        <w:spacing w:before="0" w:beforeAutospacing="0" w:after="120" w:afterAutospacing="0"/>
-        <w:rPr>
-          <w:b/>
-          <w:bCs/>
-          <w:i/>
-          <w:iCs/>
-          <w:sz w:val="28"/>
-          <w:szCs w:val="28"/>
-        </w:rPr>
-      </w:pPr>
-      <w:r>
-        <w:rPr>
-          <w:b/>
-          <w:bCs/>
-          <w:i/>
-          <w:iCs/>
-          <w:sz w:val="28"/>
-          <w:szCs w:val="28"/>
-          <w:lang w:val="en-US"/>
-        </w:rPr>
-        <w:t>HTML:</w:t>
-      </w:r>
-    </w:p>
-    <w:p>
-      <w:pPr>
-        <w:pStyle w:val="af5"/>
-        <w:spacing w:before="0" w:beforeAutospacing="0" w:after="120" w:afterAutospacing="0"/>
-        <w:rPr>
-          <w:b/>
-          <w:bCs/>
-          <w:i/>
-          <w:iCs/>
-          <w:sz w:val="28"/>
-          <w:szCs w:val="28"/>
-        </w:rPr>
-      </w:pPr>
-    </w:p>
-    <w:p>
-      <w:pPr>
-        <w:pStyle w:val="af5"/>
-        <w:numPr>
-          <w:ilvl w:val="0"/>
-          <w:numId w:val="6"/>
-        </w:numPr>
-        <w:spacing w:before="0" w:beforeAutospacing="0" w:after="120" w:afterAutospacing="0"/>
-        <w:rPr>
-          <w:b/>
-          <w:bCs/>
-          <w:i/>
-          <w:iCs/>
-          <w:sz w:val="28"/>
-          <w:szCs w:val="28"/>
-        </w:rPr>
-      </w:pPr>
-      <w:r>
-        <w:rPr>
-          <w:b/>
-          <w:bCs/>
-          <w:i/>
-          <w:iCs/>
-          <w:sz w:val="28"/>
-          <w:szCs w:val="28"/>
-          <w:lang w:val="en-US"/>
-        </w:rPr>
-        <w:t>SASS:</w:t>
-      </w:r>
-    </w:p>
-    <w:p>
-      <w:pPr>
-        <w:pStyle w:val="af5"/>
-        <w:spacing w:before="0" w:beforeAutospacing="0" w:after="120" w:afterAutospacing="0"/>
-        <w:rPr>
-          <w:b/>
-          <w:bCs/>
-          <w:i/>
-          <w:iCs/>
-          <w:sz w:val="28"/>
-          <w:szCs w:val="28"/>
-        </w:rPr>
-      </w:pPr>
-    </w:p>
-    <w:p>
-      <w:pPr>
-        <w:pStyle w:val="af5"/>
-        <w:numPr>
-          <w:ilvl w:val="0"/>
-          <w:numId w:val="6"/>
-        </w:numPr>
-        <w:spacing w:before="0" w:beforeAutospacing="0" w:after="120" w:afterAutospacing="0"/>
-        <w:rPr>
-          <w:b/>
-          <w:bCs/>
-          <w:i/>
-          <w:iCs/>
-          <w:sz w:val="28"/>
-          <w:szCs w:val="28"/>
-        </w:rPr>
-      </w:pPr>
-      <w:r>
-        <w:rPr>
-          <w:b/>
-          <w:bCs/>
-          <w:i/>
-          <w:iCs/>
-          <w:sz w:val="28"/>
-          <w:szCs w:val="28"/>
-          <w:lang w:val="en-US"/>
-        </w:rPr>
-        <w:t>JS:</w:t>
-      </w:r>
-    </w:p>
-    <w:p>
-      <w:pPr>
-        <w:pStyle w:val="af5"/>
-        <w:spacing w:before="0" w:beforeAutospacing="0" w:after="120" w:afterAutospacing="0"/>
-        <w:rPr>
-          <w:b/>
-          <w:bCs/>
-          <w:i/>
-          <w:iCs/>
-          <w:sz w:val="28"/>
-          <w:szCs w:val="28"/>
-        </w:rPr>
-      </w:pPr>
-    </w:p>
-    <w:p>
-      <w:pPr>
-        <w:pStyle w:val="af5"/>
-        <w:spacing w:before="0" w:beforeAutospacing="0" w:after="120" w:afterAutospacing="0"/>
-        <w:rPr>
-          <w:b/>
-          <w:bCs/>
-          <w:i/>
-          <w:iCs/>
-          <w:sz w:val="28"/>
-          <w:szCs w:val="28"/>
-        </w:rPr>
-      </w:pPr>
-      <w:r>
-        <w:rPr>
-          <w:b/>
-          <w:bCs/>
-          <w:i/>
-          <w:iCs/>
-          <w:sz w:val="28"/>
-          <w:szCs w:val="28"/>
-        </w:rPr>
-        <w:t>Результат програми:</w:t>
-      </w:r>
-    </w:p>
-    <w:p>
-      <w:pPr>
-        <w:pStyle w:val="af5"/>
-        <w:spacing w:before="0" w:beforeAutospacing="0" w:after="120" w:afterAutospacing="0"/>
-        <w:jc w:val="center"/>
         <w:rPr>
           <w:b/>
           <w:bCs/>
@@ -1699,6 +1850,66 @@
           <w:lang w:val="en-US"/>
         </w:rPr>
       </w:pPr>
+      <w:r>
+        <w:rPr>
+          <w:b/>
+          <w:bCs/>
+          <w:i/>
+          <w:iCs/>
+          <w:noProof/>
+          <w:sz w:val="28"/>
+          <w:szCs w:val="28"/>
+          <w:lang w:val="en-US"/>
+        </w:rPr>
+        <w:drawing>
+          <wp:inline distT="0" distB="0" distL="0" distR="0" wp14:anchorId="72D69E52" wp14:editId="083976CD">
+            <wp:extent cx="6067425" cy="2628900"/>
+            <wp:effectExtent l="0" t="0" r="9525" b="0"/>
+            <wp:docPr id="82" name="Рисунок 82"/>
+            <wp:cNvGraphicFramePr>
+              <a:graphicFrameLocks xmlns:a="http://schemas.openxmlformats.org/drawingml/2006/main" noChangeAspect="1"/>
+            </wp:cNvGraphicFramePr>
+            <a:graphic xmlns:a="http://schemas.openxmlformats.org/drawingml/2006/main">
+              <a:graphicData uri="http://schemas.openxmlformats.org/drawingml/2006/picture">
+                <pic:pic xmlns:pic="http://schemas.openxmlformats.org/drawingml/2006/picture">
+                  <pic:nvPicPr>
+                    <pic:cNvPr id="0" name="Picture 7"/>
+                    <pic:cNvPicPr>
+                      <a:picLocks noChangeAspect="1" noChangeArrowheads="1"/>
+                    </pic:cNvPicPr>
+                  </pic:nvPicPr>
+                  <pic:blipFill>
+                    <a:blip r:embed="rId14">
+                      <a:extLst>
+                        <a:ext uri="{28A0092B-C50C-407E-A947-70E740481C1C}">
+                          <a14:useLocalDpi xmlns:a14="http://schemas.microsoft.com/office/drawing/2010/main" val="0"/>
+                        </a:ext>
+                      </a:extLst>
+                    </a:blip>
+                    <a:srcRect/>
+                    <a:stretch>
+                      <a:fillRect/>
+                    </a:stretch>
+                  </pic:blipFill>
+                  <pic:spPr bwMode="auto">
+                    <a:xfrm>
+                      <a:off x="0" y="0"/>
+                      <a:ext cx="6067425" cy="2628900"/>
+                    </a:xfrm>
+                    <a:prstGeom prst="rect">
+                      <a:avLst/>
+                    </a:prstGeom>
+                    <a:noFill/>
+                    <a:ln>
+                      <a:noFill/>
+                    </a:ln>
+                  </pic:spPr>
+                </pic:pic>
+              </a:graphicData>
+            </a:graphic>
+          </wp:inline>
+        </w:drawing>
+      </w:r>
     </w:p>
     <w:p>
       <w:pPr>
@@ -1911,6 +2122,66 @@
           <w:lang w:val="en-US"/>
         </w:rPr>
       </w:pPr>
+      <w:r>
+        <w:rPr>
+          <w:b/>
+          <w:bCs/>
+          <w:i/>
+          <w:iCs/>
+          <w:noProof/>
+          <w:sz w:val="28"/>
+          <w:szCs w:val="28"/>
+          <w:lang w:val="en-US"/>
+        </w:rPr>
+        <w:drawing>
+          <wp:inline distT="0" distB="0" distL="0" distR="0" wp14:anchorId="0E9FAFAA" wp14:editId="318421DA">
+            <wp:extent cx="6067425" cy="3238500"/>
+            <wp:effectExtent l="0" t="0" r="9525" b="0"/>
+            <wp:docPr id="83" name="Рисунок 83"/>
+            <wp:cNvGraphicFramePr>
+              <a:graphicFrameLocks xmlns:a="http://schemas.openxmlformats.org/drawingml/2006/main" noChangeAspect="1"/>
+            </wp:cNvGraphicFramePr>
+            <a:graphic xmlns:a="http://schemas.openxmlformats.org/drawingml/2006/main">
+              <a:graphicData uri="http://schemas.openxmlformats.org/drawingml/2006/picture">
+                <pic:pic xmlns:pic="http://schemas.openxmlformats.org/drawingml/2006/picture">
+                  <pic:nvPicPr>
+                    <pic:cNvPr id="0" name="Picture 8"/>
+                    <pic:cNvPicPr>
+                      <a:picLocks noChangeAspect="1" noChangeArrowheads="1"/>
+                    </pic:cNvPicPr>
+                  </pic:nvPicPr>
+                  <pic:blipFill>
+                    <a:blip r:embed="rId15">
+                      <a:extLst>
+                        <a:ext uri="{28A0092B-C50C-407E-A947-70E740481C1C}">
+                          <a14:useLocalDpi xmlns:a14="http://schemas.microsoft.com/office/drawing/2010/main" val="0"/>
+                        </a:ext>
+                      </a:extLst>
+                    </a:blip>
+                    <a:srcRect/>
+                    <a:stretch>
+                      <a:fillRect/>
+                    </a:stretch>
+                  </pic:blipFill>
+                  <pic:spPr bwMode="auto">
+                    <a:xfrm>
+                      <a:off x="0" y="0"/>
+                      <a:ext cx="6067425" cy="3238500"/>
+                    </a:xfrm>
+                    <a:prstGeom prst="rect">
+                      <a:avLst/>
+                    </a:prstGeom>
+                    <a:noFill/>
+                    <a:ln>
+                      <a:noFill/>
+                    </a:ln>
+                  </pic:spPr>
+                </pic:pic>
+              </a:graphicData>
+            </a:graphic>
+          </wp:inline>
+        </w:drawing>
+      </w:r>
     </w:p>
     <w:p>
       <w:pPr>
@@ -2123,6 +2394,67 @@
           <w:lang w:val="en-US"/>
         </w:rPr>
       </w:pPr>
+      <w:r>
+        <w:rPr>
+          <w:b/>
+          <w:bCs/>
+          <w:i/>
+          <w:iCs/>
+          <w:noProof/>
+          <w:sz w:val="28"/>
+          <w:szCs w:val="28"/>
+          <w:lang w:val="en-US"/>
+        </w:rPr>
+        <w:lastRenderedPageBreak/>
+        <w:drawing>
+          <wp:inline distT="0" distB="0" distL="0" distR="0" wp14:anchorId="7D24025B" wp14:editId="1D30559C">
+            <wp:extent cx="6067425" cy="2533650"/>
+            <wp:effectExtent l="0" t="0" r="9525" b="0"/>
+            <wp:docPr id="85" name="Рисунок 85"/>
+            <wp:cNvGraphicFramePr>
+              <a:graphicFrameLocks xmlns:a="http://schemas.openxmlformats.org/drawingml/2006/main" noChangeAspect="1"/>
+            </wp:cNvGraphicFramePr>
+            <a:graphic xmlns:a="http://schemas.openxmlformats.org/drawingml/2006/main">
+              <a:graphicData uri="http://schemas.openxmlformats.org/drawingml/2006/picture">
+                <pic:pic xmlns:pic="http://schemas.openxmlformats.org/drawingml/2006/picture">
+                  <pic:nvPicPr>
+                    <pic:cNvPr id="0" name="Picture 9"/>
+                    <pic:cNvPicPr>
+                      <a:picLocks noChangeAspect="1" noChangeArrowheads="1"/>
+                    </pic:cNvPicPr>
+                  </pic:nvPicPr>
+                  <pic:blipFill>
+                    <a:blip r:embed="rId16">
+                      <a:extLst>
+                        <a:ext uri="{28A0092B-C50C-407E-A947-70E740481C1C}">
+                          <a14:useLocalDpi xmlns:a14="http://schemas.microsoft.com/office/drawing/2010/main" val="0"/>
+                        </a:ext>
+                      </a:extLst>
+                    </a:blip>
+                    <a:srcRect/>
+                    <a:stretch>
+                      <a:fillRect/>
+                    </a:stretch>
+                  </pic:blipFill>
+                  <pic:spPr bwMode="auto">
+                    <a:xfrm>
+                      <a:off x="0" y="0"/>
+                      <a:ext cx="6067425" cy="2533650"/>
+                    </a:xfrm>
+                    <a:prstGeom prst="rect">
+                      <a:avLst/>
+                    </a:prstGeom>
+                    <a:noFill/>
+                    <a:ln>
+                      <a:noFill/>
+                    </a:ln>
+                  </pic:spPr>
+                </pic:pic>
+              </a:graphicData>
+            </a:graphic>
+          </wp:inline>
+        </w:drawing>
+      </w:r>
     </w:p>
     <w:p>
       <w:pPr>
@@ -2264,7 +2596,6 @@
           <w:szCs w:val="28"/>
           <w:lang w:val="en-US"/>
         </w:rPr>
-        <w:lastRenderedPageBreak/>
         <w:t>JS:</w:t>
       </w:r>
     </w:p>
@@ -2336,6 +2667,66 @@
           <w:lang w:val="en-US"/>
         </w:rPr>
       </w:pPr>
+      <w:r>
+        <w:rPr>
+          <w:b/>
+          <w:bCs/>
+          <w:i/>
+          <w:iCs/>
+          <w:noProof/>
+          <w:sz w:val="28"/>
+          <w:szCs w:val="28"/>
+          <w:lang w:val="en-US"/>
+        </w:rPr>
+        <w:drawing>
+          <wp:inline distT="0" distB="0" distL="0" distR="0" wp14:anchorId="1DCE7CE6" wp14:editId="315968C2">
+            <wp:extent cx="5743575" cy="3543300"/>
+            <wp:effectExtent l="0" t="0" r="9525" b="0"/>
+            <wp:docPr id="86" name="Рисунок 86"/>
+            <wp:cNvGraphicFramePr>
+              <a:graphicFrameLocks xmlns:a="http://schemas.openxmlformats.org/drawingml/2006/main" noChangeAspect="1"/>
+            </wp:cNvGraphicFramePr>
+            <a:graphic xmlns:a="http://schemas.openxmlformats.org/drawingml/2006/main">
+              <a:graphicData uri="http://schemas.openxmlformats.org/drawingml/2006/picture">
+                <pic:pic xmlns:pic="http://schemas.openxmlformats.org/drawingml/2006/picture">
+                  <pic:nvPicPr>
+                    <pic:cNvPr id="0" name="Picture 10"/>
+                    <pic:cNvPicPr>
+                      <a:picLocks noChangeAspect="1" noChangeArrowheads="1"/>
+                    </pic:cNvPicPr>
+                  </pic:nvPicPr>
+                  <pic:blipFill>
+                    <a:blip r:embed="rId17">
+                      <a:extLst>
+                        <a:ext uri="{28A0092B-C50C-407E-A947-70E740481C1C}">
+                          <a14:useLocalDpi xmlns:a14="http://schemas.microsoft.com/office/drawing/2010/main" val="0"/>
+                        </a:ext>
+                      </a:extLst>
+                    </a:blip>
+                    <a:srcRect/>
+                    <a:stretch>
+                      <a:fillRect/>
+                    </a:stretch>
+                  </pic:blipFill>
+                  <pic:spPr bwMode="auto">
+                    <a:xfrm>
+                      <a:off x="0" y="0"/>
+                      <a:ext cx="5743575" cy="3543300"/>
+                    </a:xfrm>
+                    <a:prstGeom prst="rect">
+                      <a:avLst/>
+                    </a:prstGeom>
+                    <a:noFill/>
+                    <a:ln>
+                      <a:noFill/>
+                    </a:ln>
+                  </pic:spPr>
+                </pic:pic>
+              </a:graphicData>
+            </a:graphic>
+          </wp:inline>
+        </w:drawing>
+      </w:r>
     </w:p>
     <w:p>
       <w:pPr>
@@ -2389,6 +2780,7 @@
           <w:szCs w:val="28"/>
           <w:lang w:val="en-US"/>
         </w:rPr>
+        <w:lastRenderedPageBreak/>
         <w:t>HTML:</w:t>
       </w:r>
     </w:p>
@@ -2545,218 +2937,6 @@
           <w:iCs/>
           <w:sz w:val="28"/>
           <w:szCs w:val="28"/>
-          <w:lang w:val="en-US"/>
-        </w:rPr>
-      </w:pPr>
-    </w:p>
-    <w:p>
-      <w:pPr>
-        <w:pStyle w:val="af5"/>
-        <w:spacing w:before="0" w:beforeAutospacing="0" w:after="120" w:afterAutospacing="0"/>
-        <w:rPr>
-          <w:b/>
-          <w:bCs/>
-          <w:i/>
-          <w:iCs/>
-          <w:sz w:val="28"/>
-          <w:szCs w:val="28"/>
-        </w:rPr>
-      </w:pPr>
-      <w:r>
-        <w:rPr>
-          <w:b/>
-          <w:bCs/>
-          <w:i/>
-          <w:iCs/>
-          <w:sz w:val="28"/>
-          <w:szCs w:val="28"/>
-        </w:rPr>
-        <w:t>Виконання:</w:t>
-      </w:r>
-    </w:p>
-    <w:p>
-      <w:pPr>
-        <w:pStyle w:val="af5"/>
-        <w:numPr>
-          <w:ilvl w:val="0"/>
-          <w:numId w:val="6"/>
-        </w:numPr>
-        <w:spacing w:before="0" w:beforeAutospacing="0" w:after="120" w:afterAutospacing="0"/>
-        <w:rPr>
-          <w:b/>
-          <w:bCs/>
-          <w:i/>
-          <w:iCs/>
-          <w:sz w:val="28"/>
-          <w:szCs w:val="28"/>
-        </w:rPr>
-      </w:pPr>
-      <w:r>
-        <w:rPr>
-          <w:b/>
-          <w:bCs/>
-          <w:i/>
-          <w:iCs/>
-          <w:sz w:val="28"/>
-          <w:szCs w:val="28"/>
-          <w:lang w:val="en-US"/>
-        </w:rPr>
-        <w:t>HTML:</w:t>
-      </w:r>
-    </w:p>
-    <w:p>
-      <w:pPr>
-        <w:pStyle w:val="af5"/>
-        <w:spacing w:before="0" w:beforeAutospacing="0" w:after="120" w:afterAutospacing="0"/>
-        <w:rPr>
-          <w:b/>
-          <w:bCs/>
-          <w:i/>
-          <w:iCs/>
-          <w:sz w:val="28"/>
-          <w:szCs w:val="28"/>
-        </w:rPr>
-      </w:pPr>
-    </w:p>
-    <w:p>
-      <w:pPr>
-        <w:pStyle w:val="af5"/>
-        <w:numPr>
-          <w:ilvl w:val="0"/>
-          <w:numId w:val="6"/>
-        </w:numPr>
-        <w:spacing w:before="0" w:beforeAutospacing="0" w:after="120" w:afterAutospacing="0"/>
-        <w:rPr>
-          <w:b/>
-          <w:bCs/>
-          <w:i/>
-          <w:iCs/>
-          <w:sz w:val="28"/>
-          <w:szCs w:val="28"/>
-        </w:rPr>
-      </w:pPr>
-      <w:r>
-        <w:rPr>
-          <w:b/>
-          <w:bCs/>
-          <w:i/>
-          <w:iCs/>
-          <w:sz w:val="28"/>
-          <w:szCs w:val="28"/>
-          <w:lang w:val="en-US"/>
-        </w:rPr>
-        <w:t>SASS:</w:t>
-      </w:r>
-    </w:p>
-    <w:p>
-      <w:pPr>
-        <w:pStyle w:val="af5"/>
-        <w:spacing w:before="0" w:beforeAutospacing="0" w:after="120" w:afterAutospacing="0"/>
-        <w:rPr>
-          <w:b/>
-          <w:bCs/>
-          <w:i/>
-          <w:iCs/>
-          <w:sz w:val="28"/>
-          <w:szCs w:val="28"/>
-        </w:rPr>
-      </w:pPr>
-    </w:p>
-    <w:p>
-      <w:pPr>
-        <w:pStyle w:val="af5"/>
-        <w:numPr>
-          <w:ilvl w:val="0"/>
-          <w:numId w:val="6"/>
-        </w:numPr>
-        <w:spacing w:before="0" w:beforeAutospacing="0" w:after="120" w:afterAutospacing="0"/>
-        <w:rPr>
-          <w:b/>
-          <w:bCs/>
-          <w:i/>
-          <w:iCs/>
-          <w:sz w:val="28"/>
-          <w:szCs w:val="28"/>
-        </w:rPr>
-      </w:pPr>
-      <w:r>
-        <w:rPr>
-          <w:b/>
-          <w:bCs/>
-          <w:i/>
-          <w:iCs/>
-          <w:sz w:val="28"/>
-          <w:szCs w:val="28"/>
-          <w:lang w:val="en-US"/>
-        </w:rPr>
-        <w:t>JS:</w:t>
-      </w:r>
-    </w:p>
-    <w:p>
-      <w:pPr>
-        <w:pStyle w:val="af5"/>
-        <w:spacing w:before="0" w:beforeAutospacing="0" w:after="120" w:afterAutospacing="0"/>
-        <w:rPr>
-          <w:b/>
-          <w:bCs/>
-          <w:i/>
-          <w:iCs/>
-          <w:sz w:val="28"/>
-          <w:szCs w:val="28"/>
-        </w:rPr>
-      </w:pPr>
-    </w:p>
-    <w:p>
-      <w:pPr>
-        <w:pStyle w:val="af5"/>
-        <w:spacing w:before="0" w:beforeAutospacing="0" w:after="120" w:afterAutospacing="0"/>
-        <w:rPr>
-          <w:b/>
-          <w:bCs/>
-          <w:i/>
-          <w:iCs/>
-          <w:sz w:val="28"/>
-          <w:szCs w:val="28"/>
-        </w:rPr>
-      </w:pPr>
-      <w:r>
-        <w:rPr>
-          <w:b/>
-          <w:bCs/>
-          <w:i/>
-          <w:iCs/>
-          <w:sz w:val="28"/>
-          <w:szCs w:val="28"/>
-        </w:rPr>
-        <w:t>Результат програми:</w:t>
-      </w:r>
-    </w:p>
-    <w:p>
-      <w:pPr>
-        <w:pStyle w:val="af5"/>
-        <w:spacing w:before="0" w:beforeAutospacing="0" w:after="120" w:afterAutospacing="0"/>
-        <w:jc w:val="center"/>
-        <w:rPr>
-          <w:b/>
-          <w:bCs/>
-          <w:i/>
-          <w:iCs/>
-          <w:sz w:val="28"/>
-          <w:szCs w:val="28"/>
-        </w:rPr>
-      </w:pPr>
-    </w:p>
-    <w:p>
-      <w:pPr>
-        <w:pStyle w:val="af5"/>
-        <w:spacing w:before="0" w:beforeAutospacing="0" w:after="120" w:afterAutospacing="0"/>
-        <w:rPr>
-          <w:b/>
-          <w:bCs/>
-          <w:i/>
-          <w:iCs/>
-          <w:sz w:val="28"/>
-          <w:szCs w:val="28"/>
         </w:rPr>
       </w:pPr>
       <w:r>
@@ -2872,9 +3052,9 @@
       </w:r>
     </w:p>
     <w:sectPr>
-      <w:headerReference w:type="default" r:id="rId8"/>
-      <w:footerReference w:type="default" r:id="rId9"/>
-      <w:headerReference w:type="first" r:id="rId10"/>
+      <w:headerReference w:type="default" r:id="rId18"/>
+      <w:footerReference w:type="default" r:id="rId19"/>
+      <w:headerReference w:type="first" r:id="rId20"/>
       <w:type w:val="continuous"/>
       <w:pgSz w:w="11906" w:h="16838"/>
       <w:pgMar w:top="567" w:right="567" w:bottom="1418" w:left="1418" w:header="709" w:footer="227" w:gutter="0"/>
@@ -4152,7 +4332,7 @@
                                     <w:szCs w:val="22"/>
                                     <w:lang w:val="en-US"/>
                                   </w:rPr>
-                                  <w:t>3</w:t>
+                                  <w:t>4</w:t>
                                 </w:r>
                               </w:p>
                               <w:p>
@@ -4705,7 +4885,7 @@
                               <w:szCs w:val="22"/>
                               <w:lang w:val="en-US"/>
                             </w:rPr>
-                            <w:t>3</w:t>
+                            <w:t>4</w:t>
                           </w:r>
                         </w:p>
                         <w:p>
@@ -5762,7 +5942,7 @@
                                 <w:szCs w:val="25"/>
                                 <w:lang w:val="en-US"/>
                               </w:rPr>
-                              <w:t>3</w:t>
+                              <w:t>4</w:t>
                             </w:r>
                           </w:p>
                           <w:p>
@@ -6978,14 +7158,16 @@
                               <w:rPr>
                                 <w:color w:val="FF0000"/>
                                 <w:sz w:val="20"/>
+                                <w:lang w:val="en-US"/>
                               </w:rPr>
                             </w:pPr>
                             <w:r>
                               <w:rPr>
                                 <w:color w:val="FF0000"/>
                                 <w:sz w:val="20"/>
+                                <w:lang w:val="en-US"/>
                               </w:rPr>
-                              <w:t>34</w:t>
+                              <w:t>00</w:t>
                             </w:r>
                           </w:p>
                         </w:txbxContent>
@@ -7494,7 +7676,7 @@
                           <w:szCs w:val="25"/>
                           <w:lang w:val="en-US"/>
                         </w:rPr>
-                        <w:t>3</w:t>
+                        <w:t>4</w:t>
                       </w:r>
                     </w:p>
                     <w:p>
@@ -7825,14 +8007,16 @@
                         <w:rPr>
                           <w:color w:val="FF0000"/>
                           <w:sz w:val="20"/>
+                          <w:lang w:val="en-US"/>
                         </w:rPr>
                       </w:pPr>
                       <w:r>
                         <w:rPr>
                           <w:color w:val="FF0000"/>
                           <w:sz w:val="20"/>
+                          <w:lang w:val="en-US"/>
                         </w:rPr>
-                        <w:t>34</w:t>
+                        <w:t>00</w:t>
                       </w:r>
                     </w:p>
                   </w:txbxContent>

</xml_diff>